<commit_message>
과제2 use case description 수정
</commit_message>
<xml_diff>
--- a/과제2 - requriement list.docx
+++ b/과제2 - requriement list.docx
@@ -8,12 +8,6 @@
           <w:rFonts w:hint="eastAsia"/>
         </w:rPr>
         <w:t>Requirement List</w:t>
-      </w:r>
-      <w:r>
-        <w:rPr>
-          <w:rFonts w:hint="eastAsia"/>
-        </w:rPr>
-        <w:t>.</w:t>
       </w:r>
     </w:p>
     <w:p/>
@@ -153,11 +147,6 @@
             <w:tcW w:w="4476" w:type="dxa"/>
           </w:tcPr>
           <w:p>
-            <w:pPr>
-              <w:rPr>
-                <w:rFonts w:hint="eastAsia"/>
-              </w:rPr>
-            </w:pPr>
             <w:r>
               <w:t>관리자와 회원은 ID와 비밀번호로 로그인</w:t>
             </w:r>
@@ -231,9 +220,6 @@
               <w:tabs>
                 <w:tab w:val="left" w:pos="2710"/>
               </w:tabs>
-              <w:rPr>
-                <w:rFonts w:hint="eastAsia"/>
-              </w:rPr>
             </w:pPr>
             <w:r>
               <w:rPr>
@@ -263,11 +249,6 @@
             <w:tcW w:w="4476" w:type="dxa"/>
           </w:tcPr>
           <w:p>
-            <w:pPr>
-              <w:rPr>
-                <w:rFonts w:hint="eastAsia"/>
-              </w:rPr>
-            </w:pPr>
             <w:r>
               <w:t>관리자</w:t>
             </w:r>
@@ -313,13 +294,7 @@
               <w:t>회원은 특정 자전거를 대여할 수 있다.</w:t>
             </w:r>
           </w:p>
-          <w:p>
-            <w:pPr>
-              <w:rPr>
-                <w:rFonts w:hint="eastAsia"/>
-              </w:rPr>
-            </w:pPr>
-          </w:p>
+          <w:p/>
         </w:tc>
         <w:tc>
           <w:tcPr>
@@ -354,11 +329,6 @@
             <w:tcW w:w="4476" w:type="dxa"/>
           </w:tcPr>
           <w:p>
-            <w:pPr>
-              <w:rPr>
-                <w:rFonts w:hint="eastAsia"/>
-              </w:rPr>
-            </w:pPr>
             <w:r>
               <w:t>회원이 현재 대여중인 자전거와 자전거 정보(자전거 ID, 자전거 제품</w:t>
             </w:r>
@@ -392,11 +362,6 @@
             <w:tcW w:w="3969" w:type="dxa"/>
           </w:tcPr>
           <w:p>
-            <w:pPr>
-              <w:rPr>
-                <w:rFonts w:hint="eastAsia"/>
-              </w:rPr>
-            </w:pPr>
             <w:r>
               <w:rPr>
                 <w:rFonts w:hint="eastAsia"/>
@@ -407,13 +372,7 @@
         </w:tc>
       </w:tr>
     </w:tbl>
-    <w:p>
-      <w:pPr>
-        <w:rPr>
-          <w:rFonts w:hint="eastAsia"/>
-        </w:rPr>
-      </w:pPr>
-    </w:p>
+    <w:p/>
     <w:sectPr>
       <w:pgSz w:w="11906" w:h="16838"/>
       <w:pgMar w:top="1701" w:right="1440" w:bottom="1440" w:left="1440" w:header="851" w:footer="992" w:gutter="0"/>

</xml_diff>